<commit_message>
Two models added in quizproject/quiz/models.py
</commit_message>
<xml_diff>
--- a/quizquestions.docx
+++ b/quizquestions.docx
@@ -1005,8 +1005,6 @@
           <w:lang w:val="en-US"/>
         </w:rPr>
       </w:pPr>
-      <w:bookmarkStart w:id="0" w:name="_GoBack"/>
-      <w:bookmarkEnd w:id="0"/>
     </w:p>
     <w:p>
       <w:pPr>
@@ -1971,12 +1969,43 @@
     </w:p>
     <w:p>
       <w:pPr>
-        <w:pStyle w:val="Liststycke"/>
-        <w:ind w:left="1080"/>
-        <w:rPr>
-          <w:lang w:val="en-US"/>
-        </w:rPr>
-      </w:pPr>
+        <w:rPr>
+          <w:lang w:val="en-US"/>
+        </w:rPr>
+      </w:pPr>
+    </w:p>
+    <w:p>
+      <w:pPr>
+        <w:rPr>
+          <w:lang w:val="en-US"/>
+        </w:rPr>
+      </w:pPr>
+    </w:p>
+    <w:p>
+      <w:pPr>
+        <w:rPr>
+          <w:rFonts w:ascii="Bebas Neue Bold" w:hAnsi="Bebas Neue Bold"/>
+          <w:lang w:val="en-US"/>
+        </w:rPr>
+      </w:pPr>
+      <w:proofErr w:type="spellStart"/>
+      <w:r>
+        <w:rPr>
+          <w:rFonts w:ascii="Bebas Neue Bold" w:hAnsi="Bebas Neue Bold"/>
+          <w:lang w:val="en-US"/>
+        </w:rPr>
+        <w:t>Vilken</w:t>
+      </w:r>
+      <w:proofErr w:type="spellEnd"/>
+      <w:r>
+        <w:rPr>
+          <w:rFonts w:ascii="Bebas Neue Bold" w:hAnsi="Bebas Neue Bold"/>
+          <w:lang w:val="en-US"/>
+        </w:rPr>
+        <w:t xml:space="preserve"> font</w:t>
+      </w:r>
+      <w:bookmarkStart w:id="0" w:name="_GoBack"/>
+      <w:bookmarkEnd w:id="0"/>
     </w:p>
     <w:sectPr>
       <w:pgSz w:w="11906" w:h="16838"/>

</xml_diff>